<commit_message>
CV on the website
</commit_message>
<xml_diff>
--- a/docs/myCV.docx
+++ b/docs/myCV.docx
@@ -7128,7 +7128,6 @@
                                 <w:szCs w:val="20"/>
                               </w:rPr>
                             </w:pPr>
-                            <w:proofErr w:type="spellStart"/>
                             <w:r>
                               <w:rPr>
                                 <w:rFonts w:ascii="Montserrat" w:hAnsi="Montserrat"/>
@@ -7136,9 +7135,26 @@
                                 <w:sz w:val="20"/>
                                 <w:szCs w:val="20"/>
                               </w:rPr>
-                              <w:t>Frensh</w:t>
+                              <w:t>Fren</w:t>
                             </w:r>
-                            <w:proofErr w:type="spellEnd"/>
+                            <w:r>
+                              <w:rPr>
+                                <w:rFonts w:ascii="Montserrat" w:hAnsi="Montserrat"/>
+                                <w:color w:val="FFFFFF" w:themeColor="background1"/>
+                                <w:sz w:val="20"/>
+                                <w:szCs w:val="20"/>
+                              </w:rPr>
+                              <w:t>c</w:t>
+                            </w:r>
+                            <w:r>
+                              <w:rPr>
+                                <w:rFonts w:ascii="Montserrat" w:hAnsi="Montserrat"/>
+                                <w:color w:val="FFFFFF" w:themeColor="background1"/>
+                                <w:sz w:val="20"/>
+                                <w:szCs w:val="20"/>
+                              </w:rPr>
+                              <w:t>h</w:t>
+                            </w:r>
                           </w:p>
                         </w:txbxContent>
                       </wps:txbx>
@@ -7174,7 +7190,6 @@
                           <w:szCs w:val="20"/>
                         </w:rPr>
                       </w:pPr>
-                      <w:proofErr w:type="spellStart"/>
                       <w:r>
                         <w:rPr>
                           <w:rFonts w:ascii="Montserrat" w:hAnsi="Montserrat"/>
@@ -7182,9 +7197,26 @@
                           <w:sz w:val="20"/>
                           <w:szCs w:val="20"/>
                         </w:rPr>
-                        <w:t>Frensh</w:t>
+                        <w:t>Fren</w:t>
                       </w:r>
-                      <w:proofErr w:type="spellEnd"/>
+                      <w:r>
+                        <w:rPr>
+                          <w:rFonts w:ascii="Montserrat" w:hAnsi="Montserrat"/>
+                          <w:color w:val="FFFFFF" w:themeColor="background1"/>
+                          <w:sz w:val="20"/>
+                          <w:szCs w:val="20"/>
+                        </w:rPr>
+                        <w:t>c</w:t>
+                      </w:r>
+                      <w:r>
+                        <w:rPr>
+                          <w:rFonts w:ascii="Montserrat" w:hAnsi="Montserrat"/>
+                          <w:color w:val="FFFFFF" w:themeColor="background1"/>
+                          <w:sz w:val="20"/>
+                          <w:szCs w:val="20"/>
+                        </w:rPr>
+                        <w:t>h</w:t>
+                      </w:r>
                     </w:p>
                   </w:txbxContent>
                 </v:textbox>

</xml_diff>